<commit_message>
pre release v2.0 all comments added
</commit_message>
<xml_diff>
--- a/docs/Пояснительная записка.docx
+++ b/docs/Пояснительная записка.docx
@@ -5932,72 +5932,14 @@
       </w:pPr>
     </w:p>
     <w:p>
-      <w:pPr>
-        <w:rPr>
-          <w:highlight w:val="red"/>
-        </w:rPr>
-      </w:pPr>
       <w:r>
-        <w:rPr>
-          <w:highlight w:val="red"/>
-        </w:rPr>
         <w:t xml:space="preserve">Разрабатываемая </w:t>
       </w:r>
       <w:r>
-        <w:rPr>
-          <w:highlight w:val="red"/>
-        </w:rPr>
         <w:t>библиотека</w:t>
       </w:r>
       <w:r>
-        <w:rPr>
-          <w:highlight w:val="red"/>
-        </w:rPr>
         <w:t xml:space="preserve"> должна:</w:t>
-      </w:r>
-    </w:p>
-    <w:p>
-      <w:pPr>
-        <w:pStyle w:val="aa"/>
-        <w:numPr>
-          <w:ilvl w:val="0"/>
-          <w:numId w:val="4"/>
-        </w:numPr>
-        <w:tabs>
-          <w:tab w:val="left" w:pos="142"/>
-          <w:tab w:val="left" w:pos="284"/>
-          <w:tab w:val="left" w:pos="426"/>
-        </w:tabs>
-        <w:ind w:left="0" w:firstLine="0"/>
-        <w:rPr>
-          <w:highlight w:val="red"/>
-        </w:rPr>
-      </w:pPr>
-      <w:r>
-        <w:rPr>
-          <w:highlight w:val="red"/>
-        </w:rPr>
-        <w:t xml:space="preserve">Создавать </w:t>
-      </w:r>
-      <w:proofErr w:type="spellStart"/>
-      <w:r>
-        <w:rPr>
-          <w:highlight w:val="red"/>
-        </w:rPr>
-        <w:t>алгеброгеометрические</w:t>
-      </w:r>
-      <w:proofErr w:type="spellEnd"/>
-      <w:r>
-        <w:rPr>
-          <w:highlight w:val="red"/>
-        </w:rPr>
-        <w:t xml:space="preserve"> коды</w:t>
-      </w:r>
-      <w:r>
-        <w:rPr>
-          <w:highlight w:val="red"/>
-        </w:rPr>
-        <w:t>;</w:t>
       </w:r>
     </w:p>
     <w:p>
@@ -6011,21 +5953,18 @@
           <w:tab w:val="left" w:pos="284"/>
         </w:tabs>
         <w:ind w:left="0" w:firstLine="0"/>
-        <w:rPr>
-          <w:highlight w:val="red"/>
-        </w:rPr>
       </w:pPr>
       <w:r>
-        <w:rPr>
-          <w:highlight w:val="red"/>
-        </w:rPr>
-        <w:t>Выполнять кодирование с помощью созданных алгеброгеометрических кодов</w:t>
+        <w:t xml:space="preserve">Декларированные в </w:t>
       </w:r>
       <w:r>
         <w:rPr>
-          <w:highlight w:val="red"/>
+          <w:lang w:val="en-US"/>
         </w:rPr>
-        <w:t>;</w:t>
+        <w:t>html</w:t>
+      </w:r>
+      <w:r>
+        <w:t>-коде теги ассоциировать с трехмерными объектами в соответствии со спецификацией;</w:t>
       </w:r>
     </w:p>
     <w:p>
@@ -6039,21 +5978,9 @@
           <w:tab w:val="left" w:pos="284"/>
         </w:tabs>
         <w:ind w:left="0" w:firstLine="0"/>
-        <w:rPr>
-          <w:highlight w:val="red"/>
-        </w:rPr>
       </w:pPr>
       <w:r>
-        <w:rPr>
-          <w:highlight w:val="red"/>
-        </w:rPr>
-        <w:t>Выполнять декодирование с помощью созданных алгеброгеометрических кодов</w:t>
-      </w:r>
-      <w:r>
-        <w:rPr>
-          <w:highlight w:val="red"/>
-        </w:rPr>
-        <w:t>;</w:t>
+        <w:t>Подчиняться стандарту трехмерной графики.</w:t>
       </w:r>
     </w:p>
     <w:p>
@@ -6083,7 +6010,7 @@
         <w:rPr>
           <w:b/>
         </w:rPr>
-        <w:t xml:space="preserve">Описание алгоритма и функционирования </w:t>
+        <w:t xml:space="preserve">Описание функционирования </w:t>
       </w:r>
       <w:r>
         <w:rPr>
@@ -6095,12 +6022,357 @@
     </w:p>
     <w:p/>
     <w:p>
+      <w:r>
+        <w:t>При запуске проекта, к которому подключена «</w:t>
+      </w:r>
+      <w:r>
+        <w:rPr>
+          <w:lang w:val="en-US"/>
+        </w:rPr>
+        <w:t>easy</w:t>
+      </w:r>
+      <w:r>
+        <w:t>_</w:t>
+      </w:r>
+      <w:proofErr w:type="spellStart"/>
+      <w:r>
+        <w:rPr>
+          <w:lang w:val="en-US"/>
+        </w:rPr>
+        <w:t>webgl</w:t>
+      </w:r>
+      <w:proofErr w:type="spellEnd"/>
+      <w:r>
+        <w:t xml:space="preserve">», библиотека </w:t>
+      </w:r>
+      <w:proofErr w:type="spellStart"/>
+      <w:r>
+        <w:t>навигируясь</w:t>
+      </w:r>
+      <w:proofErr w:type="spellEnd"/>
+      <w:r>
+        <w:t xml:space="preserve"> по </w:t>
+      </w:r>
+      <w:r>
+        <w:rPr>
+          <w:highlight w:val="green"/>
+          <w:lang w:val="en-US"/>
+        </w:rPr>
+        <w:t>DOM</w:t>
+      </w:r>
+      <w:r>
+        <w:rPr>
+          <w:highlight w:val="green"/>
+        </w:rPr>
+        <w:t>-дереву</w:t>
+      </w:r>
+      <w:r>
+        <w:t xml:space="preserve"> ищет теги </w:t>
+      </w:r>
+      <w:r>
+        <w:rPr>
+          <w:lang w:val="en-US"/>
+        </w:rPr>
+        <w:t>canvas</w:t>
+      </w:r>
+      <w:r>
+        <w:t xml:space="preserve"> </w:t>
+      </w:r>
+      <w:r>
+        <w:t xml:space="preserve">с атрибутом </w:t>
+      </w:r>
+      <w:proofErr w:type="spellStart"/>
+      <w:r>
+        <w:t>is=</w:t>
+      </w:r>
+      <w:proofErr w:type="spellEnd"/>
+      <w:r>
+        <w:t>"</w:t>
+      </w:r>
+      <w:proofErr w:type="spellStart"/>
+      <w:r>
+        <w:t>my-scene</w:t>
+      </w:r>
+      <w:proofErr w:type="spellEnd"/>
+      <w:r>
+        <w:t xml:space="preserve">". </w:t>
+      </w:r>
+      <w:r>
+        <w:t xml:space="preserve">Согласно </w:t>
+      </w:r>
+      <w:r>
+        <w:rPr>
+          <w:highlight w:val="green"/>
+        </w:rPr>
+        <w:t xml:space="preserve">спецификации </w:t>
+      </w:r>
+      <w:r>
+        <w:rPr>
+          <w:highlight w:val="green"/>
+          <w:lang w:val="en-US"/>
+        </w:rPr>
+        <w:t>Custom</w:t>
+      </w:r>
+      <w:r>
+        <w:rPr>
+          <w:highlight w:val="green"/>
+        </w:rPr>
+        <w:t xml:space="preserve"> </w:t>
+      </w:r>
+      <w:r>
+        <w:rPr>
+          <w:highlight w:val="green"/>
+          <w:lang w:val="en-US"/>
+        </w:rPr>
+        <w:t>elements</w:t>
+      </w:r>
+      <w:r>
+        <w:t xml:space="preserve"> именно такая формулировка </w:t>
+      </w:r>
+      <w:r>
+        <w:rPr>
+          <w:lang w:val="en-US"/>
+        </w:rPr>
+        <w:t>html</w:t>
+      </w:r>
+      <w:r>
+        <w:t>-тега позволяет создать собственный тег(</w:t>
+      </w:r>
+      <w:r>
+        <w:rPr>
+          <w:lang w:val="en-US"/>
+        </w:rPr>
+        <w:t>DOM</w:t>
+      </w:r>
+      <w:r>
+        <w:t>-</w:t>
+      </w:r>
+      <w:r>
+        <w:t>элемент), унаследованный от тега(</w:t>
+      </w:r>
+      <w:r>
+        <w:rPr>
+          <w:lang w:val="en-US"/>
+        </w:rPr>
+        <w:t>DOM</w:t>
+      </w:r>
+      <w:r>
+        <w:t>-</w:t>
+      </w:r>
+      <w:r>
+        <w:t xml:space="preserve">элемента), уже имеющегося в спецификации </w:t>
+      </w:r>
+      <w:r>
+        <w:rPr>
+          <w:lang w:val="en-US"/>
+        </w:rPr>
+        <w:t>HTML</w:t>
+      </w:r>
+      <w:r>
+        <w:t>.</w:t>
+      </w:r>
+    </w:p>
+    <w:p>
+      <w:r>
+        <w:t xml:space="preserve">При нахождении элементов с заданными параметрами библиотека создает элемент класса </w:t>
+      </w:r>
+      <w:r>
+        <w:rPr>
+          <w:highlight w:val="green"/>
+          <w:lang w:val="en-US"/>
+        </w:rPr>
+        <w:t>Scene</w:t>
+      </w:r>
+      <w:r>
+        <w:t>, проверяет структуру выстраивания дочерних элементов и в соответствии с их декларацие</w:t>
+      </w:r>
+      <w:proofErr w:type="gramStart"/>
+      <w:r>
+        <w:t>й(</w:t>
+      </w:r>
+      <w:proofErr w:type="gramEnd"/>
+      <w:r>
+        <w:t>положением в коде и атрибутным наполнением) строит в памяти массивы вершин, цветов и</w:t>
+      </w:r>
+      <w:r>
+        <w:t xml:space="preserve"> собирает</w:t>
+      </w:r>
+      <w:r>
+        <w:t xml:space="preserve"> </w:t>
+      </w:r>
+      <w:r>
+        <w:t>некоторые другие вспомогательные данные.</w:t>
+      </w:r>
+    </w:p>
+    <w:p>
+      <w:r>
+        <w:t xml:space="preserve">При столкновении с тегом </w:t>
+      </w:r>
+      <w:r>
+        <w:rPr>
+          <w:lang w:val="en-US"/>
+        </w:rPr>
+        <w:t>my</w:t>
+      </w:r>
+      <w:r>
+        <w:t>-</w:t>
+      </w:r>
+      <w:r>
+        <w:rPr>
+          <w:lang w:val="en-US"/>
+        </w:rPr>
+        <w:t>transform</w:t>
+      </w:r>
+      <w:r>
+        <w:t xml:space="preserve"> запускается асинхронная цепочка вызовов, использующая технологию </w:t>
+      </w:r>
+      <w:r>
+        <w:rPr>
+          <w:lang w:val="en-US"/>
+        </w:rPr>
+        <w:t>Promise</w:t>
+      </w:r>
+      <w:r>
+        <w:t xml:space="preserve"> и позволяющую разделить обработку фрагмента кода, содержащего большой объем информации, на несколько небольших промежутков времени. Особенно тяжелая операция, такая как </w:t>
+      </w:r>
+      <w:proofErr w:type="spellStart"/>
+      <w:r>
+        <w:t>парсинг</w:t>
+      </w:r>
+      <w:proofErr w:type="spellEnd"/>
+      <w:r>
+        <w:t xml:space="preserve"> файла </w:t>
+      </w:r>
+      <w:r>
+        <w:rPr>
+          <w:highlight w:val="green"/>
+        </w:rPr>
+        <w:t>формата .</w:t>
+      </w:r>
+      <w:proofErr w:type="spellStart"/>
+      <w:r>
+        <w:rPr>
+          <w:highlight w:val="green"/>
+          <w:lang w:val="en-US"/>
+        </w:rPr>
+        <w:t>obj</w:t>
+      </w:r>
+      <w:proofErr w:type="spellEnd"/>
+      <w:r>
+        <w:t xml:space="preserve">, выводится в отдельный поток при помощи </w:t>
+      </w:r>
+      <w:proofErr w:type="spellStart"/>
+      <w:r>
+        <w:rPr>
+          <w:highlight w:val="green"/>
+          <w:lang w:val="en-US"/>
+        </w:rPr>
+        <w:t>WebWorkers</w:t>
+      </w:r>
+      <w:proofErr w:type="spellEnd"/>
+      <w:r>
+        <w:rPr>
+          <w:highlight w:val="green"/>
+        </w:rPr>
+        <w:t xml:space="preserve"> </w:t>
+      </w:r>
+      <w:r>
+        <w:rPr>
+          <w:highlight w:val="green"/>
+          <w:lang w:val="en-US"/>
+        </w:rPr>
+        <w:t>API</w:t>
+      </w:r>
+      <w:r>
+        <w:t xml:space="preserve">. </w:t>
+      </w:r>
+      <w:r>
+        <w:t xml:space="preserve">В </w:t>
+      </w:r>
+      <w:proofErr w:type="gramStart"/>
+      <w:r>
+        <w:t>случае</w:t>
+      </w:r>
+      <w:proofErr w:type="gramEnd"/>
+      <w:r>
+        <w:t xml:space="preserve"> </w:t>
+      </w:r>
+      <w:r>
+        <w:t>когда</w:t>
+      </w:r>
+      <w:r>
+        <w:t xml:space="preserve"> браузер не поддерживает </w:t>
+      </w:r>
+      <w:proofErr w:type="spellStart"/>
+      <w:r>
+        <w:rPr>
+          <w:lang w:val="en-US"/>
+        </w:rPr>
+        <w:t>WebWorkers</w:t>
+      </w:r>
+      <w:proofErr w:type="spellEnd"/>
+      <w:r>
+        <w:t xml:space="preserve"> </w:t>
+      </w:r>
+      <w:r>
+        <w:rPr>
+          <w:lang w:val="en-US"/>
+        </w:rPr>
+        <w:t>API</w:t>
+      </w:r>
+      <w:r>
+        <w:t xml:space="preserve">  - загрузка будет производиться асинхронно.</w:t>
+      </w:r>
+    </w:p>
+    <w:p>
+      <w:r>
+        <w:t xml:space="preserve">После получения всей необходимой информации библиотека </w:t>
+      </w:r>
+      <w:proofErr w:type="spellStart"/>
+      <w:r>
+        <w:t>отрисовывает</w:t>
+      </w:r>
+      <w:proofErr w:type="spellEnd"/>
+      <w:r>
+        <w:t xml:space="preserve"> трехмерную сцену, добавляя в нее объекты по мере их загрузки.</w:t>
+      </w:r>
+    </w:p>
+    <w:p/>
+    <w:p>
+      <w:pPr>
+        <w:pStyle w:val="aa"/>
+        <w:numPr>
+          <w:ilvl w:val="1"/>
+          <w:numId w:val="1"/>
+        </w:numPr>
+        <w:ind w:left="567" w:hanging="567"/>
+        <w:outlineLvl w:val="1"/>
+        <w:rPr>
+          <w:b/>
+        </w:rPr>
+      </w:pPr>
+      <w:bookmarkStart w:id="12" w:name="_Toc514013906"/>
+      <w:r>
+        <w:rPr>
+          <w:b/>
+        </w:rPr>
+        <w:t>Описание и обоснование выбора</w:t>
+      </w:r>
+      <w:r>
+        <w:rPr>
+          <w:b/>
+        </w:rPr>
+        <w:t xml:space="preserve"> использованных при разработке технологий</w:t>
+      </w:r>
+    </w:p>
+    <w:p>
       <w:pPr>
         <w:pStyle w:val="aa"/>
         <w:numPr>
           <w:ilvl w:val="2"/>
-          <w:numId w:val="5"/>
+          <w:numId w:val="1"/>
         </w:numPr>
+        <w:outlineLvl w:val="1"/>
         <w:rPr>
           <w:b/>
           <w:highlight w:val="red"/>
@@ -6110,8 +6382,9 @@
         <w:rPr>
           <w:b/>
           <w:highlight w:val="red"/>
+          <w:lang w:val="en-US"/>
         </w:rPr>
-        <w:t>Алгоритм решения системы нелинейных уравнений над полем</w:t>
+        <w:t>OBJ</w:t>
       </w:r>
       <w:r>
         <w:rPr>
@@ -6120,138 +6393,56 @@
         </w:rPr>
         <w:t xml:space="preserve"> </w:t>
       </w:r>
+      <w:proofErr w:type="spellStart"/>
       <w:r>
         <w:rPr>
-          <w:rFonts w:ascii="Arial" w:hAnsi="Arial" w:cs="Arial"/>
           <w:b/>
-          <w:bCs/>
-          <w:color w:val="222222"/>
-          <w:sz w:val="21"/>
-          <w:szCs w:val="21"/>
-          <w:highlight w:val="red"/>
-          <w:shd w:val="clear" w:color="auto" w:fill="FFFFFF"/>
-        </w:rPr>
-        <w:t>Z</w:t>
-      </w:r>
-      <w:r>
-        <w:rPr>
-          <w:rFonts w:ascii="Arial" w:hAnsi="Arial" w:cs="Arial"/>
-          <w:b/>
-          <w:bCs/>
-          <w:color w:val="222222"/>
-          <w:sz w:val="17"/>
-          <w:szCs w:val="17"/>
-          <w:highlight w:val="red"/>
-          <w:shd w:val="clear" w:color="auto" w:fill="FFFFFF"/>
-          <w:vertAlign w:val="subscript"/>
-        </w:rPr>
-        <w:t>2</w:t>
-      </w:r>
-      <w:r>
-        <w:rPr>
-          <w:rFonts w:ascii="Arial" w:hAnsi="Arial" w:cs="Arial"/>
-          <w:color w:val="222222"/>
-          <w:sz w:val="21"/>
-          <w:szCs w:val="21"/>
-          <w:highlight w:val="red"/>
-          <w:shd w:val="clear" w:color="auto" w:fill="FFFFFF"/>
-        </w:rPr>
-        <w:t> </w:t>
-      </w:r>
-    </w:p>
-    <w:p>
-      <w:pPr>
-        <w:rPr>
           <w:highlight w:val="red"/>
         </w:rPr>
-      </w:pPr>
-    </w:p>
-    <w:p>
-      <w:pPr>
-        <w:rPr>
-          <w:rFonts w:cs="Times New Roman"/>
-          <w:szCs w:val="24"/>
-          <w:highlight w:val="red"/>
-        </w:rPr>
-      </w:pPr>
-      <w:r>
-        <w:rPr>
-          <w:highlight w:val="red"/>
-        </w:rPr>
-        <w:t xml:space="preserve">Алгоритм решения системы нелинейных уравнений над </w:t>
+        <w:t>парсер</w:t>
       </w:r>
-      <w:r>
-        <w:rPr>
-          <w:rFonts w:cs="Times New Roman"/>
-          <w:highlight w:val="red"/>
-        </w:rPr>
-        <w:t xml:space="preserve">полем </w:t>
-      </w:r>
-      <w:r>
-        <w:rPr>
-          <w:rFonts w:cs="Times New Roman"/>
-          <w:bCs/>
-          <w:szCs w:val="24"/>
-          <w:highlight w:val="red"/>
-          <w:shd w:val="clear" w:color="auto" w:fill="FFFFFF"/>
-        </w:rPr>
-        <w:t>Z</w:t>
-      </w:r>
-      <w:r>
-        <w:rPr>
-          <w:rFonts w:cs="Times New Roman"/>
-          <w:bCs/>
-          <w:szCs w:val="24"/>
-          <w:highlight w:val="red"/>
-          <w:shd w:val="clear" w:color="auto" w:fill="FFFFFF"/>
-          <w:vertAlign w:val="subscript"/>
-        </w:rPr>
-        <w:t>2</w:t>
-      </w:r>
-      <w:r>
-        <w:rPr>
-          <w:rFonts w:cs="Times New Roman"/>
-          <w:szCs w:val="24"/>
-          <w:highlight w:val="red"/>
-          <w:shd w:val="clear" w:color="auto" w:fill="FFFFFF"/>
-        </w:rPr>
-        <w:t> </w:t>
-      </w:r>
-      <w:r>
-        <w:rPr>
-          <w:rFonts w:cs="Times New Roman"/>
-          <w:highlight w:val="red"/>
-        </w:rPr>
-        <w:t xml:space="preserve"> реализуется</w:t>
-      </w:r>
-      <w:r>
-        <w:rPr>
-          <w:highlight w:val="red"/>
-        </w:rPr>
-        <w:t xml:space="preserve"> следующим образом: пользователь</w:t>
-      </w:r>
-      <w:r>
-        <w:rPr>
-          <w:highlight w:val="red"/>
-        </w:rPr>
-        <w:t xml:space="preserve"> набирает в специально отведенном поле систему уравнений, соответствующую по формату примеру, приведенному в справке, указывает количество </w:t>
-      </w:r>
-    </w:p>
-    <w:p>
-      <w:pPr>
-        <w:jc w:val="left"/>
-        <w:rPr>
-          <w:highlight w:val="red"/>
-        </w:rPr>
-      </w:pPr>
+      <w:proofErr w:type="spellEnd"/>
     </w:p>
     <w:p>
       <w:pPr>
         <w:pStyle w:val="aa"/>
         <w:numPr>
           <w:ilvl w:val="2"/>
-          <w:numId w:val="5"/>
+          <w:numId w:val="1"/>
         </w:numPr>
+        <w:outlineLvl w:val="1"/>
+        <w:rPr>
+          <w:b/>
+          <w:highlight w:val="red"/>
+        </w:rPr>
+      </w:pPr>
+      <w:proofErr w:type="spellStart"/>
+      <w:r>
+        <w:rPr>
+          <w:b/>
+          <w:highlight w:val="red"/>
+          <w:lang w:val="en-US"/>
+        </w:rPr>
+        <w:t>WebGL</w:t>
+      </w:r>
+      <w:proofErr w:type="spellEnd"/>
+      <w:r>
+        <w:rPr>
+          <w:b/>
+          <w:highlight w:val="red"/>
+          <w:lang w:val="en-US"/>
+        </w:rPr>
+        <w:t xml:space="preserve"> 1.0</w:t>
+      </w:r>
+    </w:p>
+    <w:p>
+      <w:pPr>
+        <w:pStyle w:val="aa"/>
+        <w:numPr>
+          <w:ilvl w:val="2"/>
+          <w:numId w:val="1"/>
+        </w:numPr>
+        <w:outlineLvl w:val="1"/>
         <w:rPr>
           <w:b/>
           <w:highlight w:val="red"/>
@@ -6261,127 +6452,49 @@
         <w:rPr>
           <w:b/>
           <w:highlight w:val="red"/>
+          <w:lang w:val="en-US"/>
         </w:rPr>
-        <w:t>Алгоритм поиска минимального расстояния кода</w:t>
+        <w:t>JS Promise</w:t>
       </w:r>
-    </w:p>
-    <w:p>
-      <w:pPr>
-        <w:pStyle w:val="aa"/>
-        <w:ind w:left="1004" w:firstLine="0"/>
-        <w:rPr>
-          <w:b/>
-          <w:highlight w:val="red"/>
-        </w:rPr>
-      </w:pPr>
-    </w:p>
-    <w:p>
-      <w:pPr>
-        <w:rPr>
-          <w:rFonts w:cs="Times New Roman"/>
-          <w:szCs w:val="24"/>
-          <w:highlight w:val="red"/>
-        </w:rPr>
-      </w:pPr>
-      <w:r>
-        <w:rPr>
-          <w:highlight w:val="red"/>
-        </w:rPr>
-        <w:t xml:space="preserve">Алгоритм поиска минимального расстояния кода реализуется следующим образом: матрица решений системы уравнений используется в качестве порождающей матрицы для создаваемого программой </w:t>
-      </w:r>
-      <w:proofErr w:type="spellStart"/>
-      <w:r>
-        <w:rPr>
-          <w:highlight w:val="red"/>
-        </w:rPr>
-        <w:t>алгеброгеометрического</w:t>
-      </w:r>
-      <w:proofErr w:type="spellEnd"/>
-      <w:r>
-        <w:rPr>
-          <w:highlight w:val="red"/>
-        </w:rPr>
-        <w:t xml:space="preserve"> кода типа </w:t>
-      </w:r>
-      <w:proofErr w:type="spellStart"/>
-      <w:r>
-        <w:rPr>
-          <w:rFonts w:ascii="Consolas" w:hAnsi="Consolas" w:cs="Consolas"/>
-          <w:color w:val="2B91AF"/>
-          <w:sz w:val="19"/>
-          <w:szCs w:val="19"/>
-          <w:highlight w:val="red"/>
-        </w:rPr>
-        <w:t>Code</w:t>
-      </w:r>
-      <w:proofErr w:type="spellEnd"/>
-      <w:r>
-        <w:rPr>
-          <w:rFonts w:ascii="Consolas" w:hAnsi="Consolas" w:cs="Consolas"/>
-          <w:color w:val="2B91AF"/>
-          <w:sz w:val="19"/>
-          <w:szCs w:val="19"/>
-          <w:highlight w:val="red"/>
-        </w:rPr>
-        <w:t xml:space="preserve">. </w:t>
-      </w:r>
-      <w:r>
-        <w:rPr>
-          <w:rFonts w:cs="Times New Roman"/>
-          <w:szCs w:val="24"/>
-          <w:highlight w:val="red"/>
-        </w:rPr>
-        <w:t xml:space="preserve">В связи с тем, что вся работа программы происходит над конечным полем </w:t>
-      </w:r>
-      <w:r>
-        <w:rPr>
-          <w:rFonts w:cs="Times New Roman"/>
-          <w:bCs/>
-          <w:color w:val="222222"/>
-          <w:szCs w:val="24"/>
-          <w:highlight w:val="red"/>
-          <w:shd w:val="clear" w:color="auto" w:fill="FFFFFF"/>
-        </w:rPr>
-        <w:t>Z</w:t>
-      </w:r>
-      <w:r>
-        <w:rPr>
-          <w:rFonts w:cs="Times New Roman"/>
-          <w:bCs/>
-          <w:color w:val="222222"/>
-          <w:szCs w:val="24"/>
-          <w:highlight w:val="red"/>
-          <w:shd w:val="clear" w:color="auto" w:fill="FFFFFF"/>
-          <w:vertAlign w:val="subscript"/>
-        </w:rPr>
-        <w:t>2</w:t>
-      </w:r>
-      <w:r>
-        <w:rPr>
-          <w:rFonts w:cs="Times New Roman"/>
-          <w:color w:val="222222"/>
-          <w:szCs w:val="24"/>
-          <w:highlight w:val="red"/>
-          <w:shd w:val="clear" w:color="auto" w:fill="FFFFFF"/>
-        </w:rPr>
-        <w:t xml:space="preserve">, количество слов, которые будет возможно закодировать </w:t>
-      </w:r>
-    </w:p>
-    <w:p>
-      <w:pPr>
-        <w:rPr>
-          <w:b/>
-          <w:highlight w:val="red"/>
-        </w:rPr>
-      </w:pPr>
     </w:p>
     <w:p>
       <w:pPr>
         <w:pStyle w:val="aa"/>
         <w:numPr>
           <w:ilvl w:val="2"/>
-          <w:numId w:val="5"/>
+          <w:numId w:val="1"/>
         </w:numPr>
+        <w:outlineLvl w:val="1"/>
+        <w:rPr>
+          <w:b/>
+          <w:highlight w:val="red"/>
+        </w:rPr>
+      </w:pPr>
+      <w:proofErr w:type="spellStart"/>
+      <w:r>
+        <w:rPr>
+          <w:b/>
+          <w:highlight w:val="red"/>
+        </w:rPr>
+        <w:t>WebWorkers</w:t>
+      </w:r>
+      <w:proofErr w:type="spellEnd"/>
+      <w:r>
+        <w:rPr>
+          <w:b/>
+          <w:highlight w:val="red"/>
+        </w:rPr>
+        <w:t xml:space="preserve"> API</w:t>
+      </w:r>
+    </w:p>
+    <w:p>
+      <w:pPr>
+        <w:pStyle w:val="aa"/>
+        <w:numPr>
+          <w:ilvl w:val="2"/>
+          <w:numId w:val="1"/>
+        </w:numPr>
+        <w:outlineLvl w:val="1"/>
         <w:rPr>
           <w:b/>
           <w:highlight w:val="red"/>
@@ -6391,135 +6504,28 @@
         <w:rPr>
           <w:b/>
           <w:highlight w:val="red"/>
+          <w:lang w:val="en-US"/>
         </w:rPr>
-        <w:t>Алгоритм кодирования сообщения</w:t>
+        <w:t>Custom Elements</w:t>
       </w:r>
     </w:p>
     <w:p>
       <w:pPr>
-        <w:jc w:val="left"/>
+        <w:pStyle w:val="aa"/>
         <w:rPr>
-          <w:highlight w:val="red"/>
-        </w:rPr>
-      </w:pPr>
-    </w:p>
-    <w:p>
-      <w:pPr>
-        <w:jc w:val="left"/>
-        <w:rPr>
-          <w:highlight w:val="red"/>
-        </w:rPr>
-      </w:pPr>
-      <w:r>
-        <w:rPr>
-          <w:highlight w:val="red"/>
-        </w:rPr>
-        <w:t xml:space="preserve">Алгоритм кодирования сообщения реализуется следующим образом: пользователь в </w:t>
-      </w:r>
-      <w:proofErr w:type="spellStart"/>
-      <w:r>
-        <w:rPr>
-          <w:highlight w:val="red"/>
-        </w:rPr>
-        <w:t>специальн</w:t>
-      </w:r>
-      <w:proofErr w:type="spellEnd"/>
-    </w:p>
-    <w:p>
-      <w:pPr>
-        <w:jc w:val="left"/>
-        <w:rPr>
-          <w:highlight w:val="red"/>
-        </w:rPr>
-      </w:pPr>
-    </w:p>
-    <w:p>
-      <w:pPr>
-        <w:jc w:val="left"/>
-        <w:rPr>
-          <w:highlight w:val="red"/>
-        </w:rPr>
-      </w:pPr>
-    </w:p>
-    <w:p>
-      <w:pPr>
-        <w:rPr>
-          <w:highlight w:val="red"/>
+          <w:b/>
         </w:rPr>
       </w:pPr>
     </w:p>
     <w:p>
       <w:pPr>
         <w:pStyle w:val="aa"/>
-        <w:numPr>
-          <w:ilvl w:val="2"/>
-          <w:numId w:val="5"/>
-        </w:numPr>
-        <w:rPr>
-          <w:b/>
-          <w:highlight w:val="red"/>
-        </w:rPr>
-      </w:pPr>
-      <w:r>
-        <w:rPr>
-          <w:b/>
-          <w:highlight w:val="red"/>
-        </w:rPr>
-        <w:t xml:space="preserve">Алгоритм </w:t>
-      </w:r>
-      <w:r>
-        <w:rPr>
-          <w:b/>
-          <w:highlight w:val="red"/>
-        </w:rPr>
-        <w:t>декодирования сообщения с исправлением ошибок</w:t>
-      </w:r>
-    </w:p>
-    <w:p>
-      <w:pPr>
-        <w:rPr>
-          <w:highlight w:val="red"/>
-        </w:rPr>
-      </w:pPr>
-    </w:p>
-    <w:p>
-      <w:r>
-        <w:rPr>
-          <w:highlight w:val="red"/>
-        </w:rPr>
-        <w:t xml:space="preserve">Алгоритм декодирования сообщения с исправлением ошибок реализуется </w:t>
-      </w:r>
-      <w:r>
-        <w:rPr>
-          <w:highlight w:val="red"/>
-        </w:rPr>
-        <w:t>следующим образом: пользователь в специальное поле вводит строку определенной длины из нулей и единиц.</w:t>
-      </w:r>
-      <w:r>
-        <w:t xml:space="preserve"> </w:t>
-      </w:r>
-    </w:p>
-    <w:p>
-      <w:pPr>
-        <w:jc w:val="left"/>
-      </w:pPr>
-    </w:p>
-    <w:p>
-      <w:pPr>
-        <w:rPr>
-          <w:highlight w:val="red"/>
-        </w:rPr>
-      </w:pPr>
-    </w:p>
-    <w:p>
-      <w:pPr>
-        <w:ind w:firstLine="0"/>
+        <w:ind w:left="567" w:firstLine="0"/>
         <w:outlineLvl w:val="1"/>
         <w:rPr>
           <w:b/>
         </w:rPr>
       </w:pPr>
-      <w:bookmarkStart w:id="12" w:name="_Toc514013905"/>
     </w:p>
     <w:p>
       <w:pPr>
@@ -6538,328 +6544,148 @@
         <w:rPr>
           <w:b/>
         </w:rPr>
-        <w:t>Обоснование выбора алгоритма решения задачи</w:t>
+        <w:t>Описание и обоснование выбора метода организации входных и выходных данных</w:t>
       </w:r>
       <w:bookmarkEnd w:id="12"/>
     </w:p>
     <w:p/>
     <w:p>
-      <w:pPr>
-        <w:jc w:val="left"/>
-      </w:pPr>
       <w:r>
-        <w:rPr>
-          <w:highlight w:val="red"/>
-        </w:rPr>
-        <w:t xml:space="preserve">Данный алгоритм решения был выбран мною, так </w:t>
+        <w:t xml:space="preserve">Основными входными данными для библиотеки служат </w:t>
+      </w:r>
+      <w:proofErr w:type="spellStart"/>
+      <w:r>
+        <w:t>кастомные</w:t>
+      </w:r>
+      <w:proofErr w:type="spellEnd"/>
+      <w:r>
+        <w:t xml:space="preserve"> </w:t>
       </w:r>
       <w:r>
         <w:rPr>
-          <w:highlight w:val="red"/>
+          <w:lang w:val="en-US"/>
         </w:rPr>
-        <w:t xml:space="preserve">как я считаю его наиболее </w:t>
+        <w:t>html</w:t>
+      </w:r>
+      <w:r>
+        <w:t>-</w:t>
+      </w:r>
+      <w:r>
+        <w:t xml:space="preserve">элементы, на основании которых и происходит </w:t>
+      </w:r>
+      <w:proofErr w:type="spellStart"/>
+      <w:r>
+        <w:t>отрисовка</w:t>
+      </w:r>
+      <w:proofErr w:type="spellEnd"/>
+      <w:r>
+        <w:t xml:space="preserve"> </w:t>
+      </w:r>
+      <w:r>
+        <w:t xml:space="preserve">трехмерных объектов. Данный формат был выбран с целью </w:t>
+      </w:r>
+      <w:proofErr w:type="gramStart"/>
+      <w:r>
+        <w:t>сделать</w:t>
+      </w:r>
+      <w:proofErr w:type="gramEnd"/>
+      <w:r>
+        <w:t xml:space="preserve"> использование библиотеки наиболее интуитивным и наглядным. Обработка данных этого формата ведется в соответствии со спецификацией </w:t>
       </w:r>
       <w:r>
         <w:rPr>
-          <w:highlight w:val="red"/>
+          <w:lang w:val="en-US"/>
         </w:rPr>
-        <w:t>верным и удобным с точки зрения реализации в рамках условий поставленной задачи.</w:t>
+        <w:t>Custom</w:t>
       </w:r>
       <w:r>
         <w:t xml:space="preserve"> </w:t>
       </w:r>
-    </w:p>
-    <w:p>
-      <w:pPr>
-        <w:pStyle w:val="aa"/>
-        <w:numPr>
-          <w:ilvl w:val="1"/>
-          <w:numId w:val="1"/>
-        </w:numPr>
-        <w:ind w:left="567" w:hanging="567"/>
-        <w:outlineLvl w:val="1"/>
-        <w:rPr>
-          <w:b/>
-        </w:rPr>
-      </w:pPr>
-      <w:bookmarkStart w:id="13" w:name="_Toc514013906"/>
       <w:r>
         <w:rPr>
-          <w:b/>
+          <w:lang w:val="en-US"/>
         </w:rPr>
-        <w:t>Описание и обоснование выбора</w:t>
+        <w:t>Elements</w:t>
       </w:r>
       <w:r>
-        <w:rPr>
-          <w:b/>
-        </w:rPr>
-        <w:t xml:space="preserve"> использованных при разработке технологий</w:t>
+        <w:t>.</w:t>
       </w:r>
     </w:p>
     <w:p>
-      <w:pPr>
-        <w:pStyle w:val="aa"/>
-        <w:numPr>
-          <w:ilvl w:val="1"/>
-          <w:numId w:val="1"/>
-        </w:numPr>
-        <w:ind w:left="567" w:hanging="567"/>
-        <w:outlineLvl w:val="1"/>
-        <w:rPr>
-          <w:b/>
-        </w:rPr>
-      </w:pPr>
       <w:r>
-        <w:rPr>
-          <w:b/>
-        </w:rPr>
         <w:lastRenderedPageBreak/>
-        <w:t>Описание и обоснование выбора метода организации входных и выходных данных</w:t>
-      </w:r>
-      <w:bookmarkEnd w:id="13"/>
-    </w:p>
-    <w:p/>
-    <w:p>
-      <w:pPr>
-        <w:jc w:val="left"/>
-        <w:rPr>
-          <w:highlight w:val="red"/>
-        </w:rPr>
-      </w:pPr>
-      <w:r>
-        <w:rPr>
-          <w:highlight w:val="red"/>
-        </w:rPr>
-        <w:t>Входные данные могут быть внесены пользователем вручную и быть получены из файла формата .</w:t>
-      </w:r>
-      <w:proofErr w:type="spellStart"/>
-      <w:r>
-        <w:rPr>
-          <w:highlight w:val="red"/>
-          <w:lang w:val="en-GB"/>
-        </w:rPr>
-        <w:t>nk</w:t>
-      </w:r>
-      <w:proofErr w:type="spellEnd"/>
-      <w:r>
-        <w:rPr>
-          <w:highlight w:val="red"/>
-        </w:rPr>
-        <w:t xml:space="preserve"> [см. Приложение 2].</w:t>
-      </w:r>
-    </w:p>
-    <w:p>
-      <w:pPr>
-        <w:jc w:val="left"/>
-        <w:rPr>
-          <w:highlight w:val="red"/>
-        </w:rPr>
-      </w:pPr>
-      <w:r>
-        <w:rPr>
-          <w:highlight w:val="red"/>
-        </w:rPr>
-        <w:t xml:space="preserve">Вручную пользователь может ввести систему уравнений, задать количество переменных, относительно которых данное уравнение должно решаться, и, нажав кнопку «Вперед» получить </w:t>
-      </w:r>
-      <w:proofErr w:type="spellStart"/>
-      <w:r>
-        <w:rPr>
-          <w:highlight w:val="red"/>
-        </w:rPr>
-        <w:t>алгеброгеометрический</w:t>
-      </w:r>
-      <w:proofErr w:type="spellEnd"/>
-      <w:r>
-        <w:rPr>
-          <w:highlight w:val="red"/>
-        </w:rPr>
-        <w:t xml:space="preserve"> код</w:t>
+        <w:t xml:space="preserve">Также в качестве входных данных используются файлы формата </w:t>
       </w:r>
       <w:r>
-        <w:rPr>
-          <w:highlight w:val="red"/>
-        </w:rPr>
-        <w:t xml:space="preserve">, либо </w:t>
-      </w:r>
-      <w:proofErr w:type="spellStart"/>
-      <w:r>
-        <w:rPr>
-          <w:highlight w:val="red"/>
-        </w:rPr>
-        <w:t>десериализовать</w:t>
-      </w:r>
-      <w:proofErr w:type="spellEnd"/>
-      <w:r>
-        <w:rPr>
-          <w:highlight w:val="red"/>
-        </w:rPr>
-        <w:t xml:space="preserve"> код из файла с разрешением </w:t>
-      </w:r>
-      <w:r>
-        <w:rPr>
-          <w:highlight w:val="red"/>
-        </w:rPr>
         <w:t>.</w:t>
       </w:r>
       <w:proofErr w:type="spellStart"/>
       <w:r>
         <w:rPr>
-          <w:highlight w:val="red"/>
-          <w:lang w:val="en-GB"/>
+          <w:lang w:val="en-US"/>
         </w:rPr>
-        <w:t>nk</w:t>
+        <w:t>obj</w:t>
       </w:r>
       <w:proofErr w:type="spellEnd"/>
       <w:r>
-        <w:rPr>
-          <w:highlight w:val="red"/>
-        </w:rPr>
-        <w:t>[см. Приложение 2].</w:t>
+        <w:t xml:space="preserve">, описывающие </w:t>
+      </w:r>
+      <w:proofErr w:type="gramStart"/>
+      <w:r>
+        <w:t>необходимую</w:t>
+      </w:r>
+      <w:proofErr w:type="gramEnd"/>
+      <w:r>
+        <w:t xml:space="preserve"> для </w:t>
+      </w:r>
+      <w:proofErr w:type="spellStart"/>
+      <w:r>
+        <w:t>отрисовки</w:t>
+      </w:r>
+      <w:proofErr w:type="spellEnd"/>
+      <w:r>
+        <w:t xml:space="preserve"> геометрии. Выбор данного формата файла связан с простотой во внутренней структуре и распространенностью, что удобно для пользователя. Информация из файлов </w:t>
       </w:r>
       <w:r>
         <w:rPr>
-          <w:highlight w:val="red"/>
+          <w:highlight w:val="green"/>
         </w:rPr>
-        <w:t xml:space="preserve"> Помимо</w:t>
-      </w:r>
-      <w:r>
-        <w:rPr>
-          <w:highlight w:val="red"/>
-        </w:rPr>
-        <w:t xml:space="preserve"> </w:t>
-      </w:r>
-      <w:r>
-        <w:rPr>
-          <w:highlight w:val="red"/>
-        </w:rPr>
-        <w:t>этого пользователь может ввести</w:t>
-      </w:r>
-      <w:r>
-        <w:rPr>
-          <w:highlight w:val="red"/>
-        </w:rPr>
-        <w:t xml:space="preserve"> сообщения для кодирования или декодирования в специально отведенные поля в программе.</w:t>
-      </w:r>
-    </w:p>
-    <w:p>
-      <w:pPr>
-        <w:jc w:val="left"/>
-        <w:rPr>
-          <w:highlight w:val="red"/>
-        </w:rPr>
-      </w:pPr>
-      <w:r>
-        <w:rPr>
-          <w:highlight w:val="red"/>
-        </w:rPr>
-        <w:t>Выходные данные представляются в виде алгеброгеометрического кода</w:t>
-      </w:r>
-      <w:r>
-        <w:rPr>
-          <w:highlight w:val="red"/>
-        </w:rPr>
-        <w:t xml:space="preserve"> и сохраняются в файл формата .</w:t>
+        <w:t>формата .</w:t>
       </w:r>
       <w:proofErr w:type="spellStart"/>
       <w:r>
         <w:rPr>
-          <w:highlight w:val="red"/>
-          <w:lang w:val="en-GB"/>
+          <w:highlight w:val="green"/>
+          <w:lang w:val="en-US"/>
         </w:rPr>
-        <w:t>nk</w:t>
+        <w:t>obj</w:t>
       </w:r>
       <w:proofErr w:type="spellEnd"/>
       <w:r>
-        <w:rPr>
-          <w:highlight w:val="red"/>
-        </w:rPr>
-        <w:t xml:space="preserve"> [см. Приложение 2]</w:t>
+        <w:t xml:space="preserve"> получается путём</w:t>
       </w:r>
       <w:r>
-        <w:rPr>
-          <w:highlight w:val="red"/>
-        </w:rPr>
-        <w:t>, либо в виде сообщений, состоящих из символов 0 и 1,полученных в результате кодирования или декодирования</w:t>
-      </w:r>
-      <w:r>
-        <w:rPr>
-          <w:highlight w:val="red"/>
-        </w:rPr>
-        <w:t>.</w:t>
-      </w:r>
-      <w:r>
-        <w:rPr>
-          <w:highlight w:val="red"/>
-        </w:rPr>
         <w:t xml:space="preserve"> </w:t>
       </w:r>
-    </w:p>
-    <w:p>
-      <w:pPr>
-        <w:jc w:val="left"/>
-        <w:rPr>
-          <w:highlight w:val="red"/>
-        </w:rPr>
-      </w:pPr>
+      <w:proofErr w:type="spellStart"/>
       <w:r>
-        <w:rPr>
-          <w:highlight w:val="red"/>
-        </w:rPr>
-        <w:t>При работе с файлами формата .</w:t>
+        <w:t>парсинга</w:t>
+      </w:r>
+      <w:proofErr w:type="spellEnd"/>
+      <w:r>
+        <w:t xml:space="preserve"> через класс </w:t>
       </w:r>
       <w:proofErr w:type="spellStart"/>
       <w:r>
         <w:rPr>
-          <w:highlight w:val="red"/>
-          <w:lang w:val="en-GB"/>
+          <w:highlight w:val="green"/>
+          <w:lang w:val="en-US"/>
         </w:rPr>
-        <w:t>nk</w:t>
+        <w:t>OBJLoader</w:t>
       </w:r>
       <w:proofErr w:type="spellEnd"/>
       <w:r>
-        <w:rPr>
-          <w:highlight w:val="red"/>
-        </w:rPr>
-        <w:t xml:space="preserve"> [см. Приложение 2] используется встроенный механизм </w:t>
-      </w:r>
-      <w:proofErr w:type="spellStart"/>
-      <w:r>
-        <w:rPr>
-          <w:highlight w:val="red"/>
-        </w:rPr>
-        <w:t>сериализации</w:t>
-      </w:r>
-      <w:proofErr w:type="spellEnd"/>
-      <w:r>
-        <w:rPr>
-          <w:highlight w:val="red"/>
-        </w:rPr>
-        <w:t xml:space="preserve"> в двоичный формат и </w:t>
-      </w:r>
-      <w:proofErr w:type="spellStart"/>
-      <w:r>
-        <w:rPr>
-          <w:highlight w:val="red"/>
-        </w:rPr>
-        <w:t>десериализации</w:t>
-      </w:r>
-      <w:proofErr w:type="spellEnd"/>
-      <w:r>
-        <w:rPr>
-          <w:highlight w:val="red"/>
-        </w:rPr>
-        <w:t xml:space="preserve"> из двоичного формата.</w:t>
-      </w:r>
-    </w:p>
-    <w:p>
-      <w:pPr>
-        <w:jc w:val="left"/>
-      </w:pPr>
-      <w:r>
-        <w:rPr>
-          <w:highlight w:val="red"/>
-        </w:rPr>
-        <w:t>Выбор входных и входных данных обусловлен установленным функционалом программы.</w:t>
+        <w:t>.</w:t>
       </w:r>
     </w:p>
     <w:p/>
@@ -6877,7 +6703,7 @@
           <w:b/>
         </w:rPr>
       </w:pPr>
-      <w:bookmarkStart w:id="14" w:name="_Toc514013907"/>
+      <w:bookmarkStart w:id="13" w:name="_Toc514013907"/>
       <w:r>
         <w:rPr>
           <w:b/>
@@ -6890,7 +6716,7 @@
         </w:rPr>
         <w:t>ние и обоснование выбора состава технических и программных средств</w:t>
       </w:r>
-      <w:bookmarkEnd w:id="14"/>
+      <w:bookmarkEnd w:id="13"/>
     </w:p>
     <w:p>
       <w:pPr>
@@ -6910,14 +6736,14 @@
           <w:b/>
         </w:rPr>
       </w:pPr>
-      <w:bookmarkStart w:id="15" w:name="_Toc514013908"/>
+      <w:bookmarkStart w:id="14" w:name="_Toc514013908"/>
       <w:r>
         <w:rPr>
           <w:b/>
         </w:rPr>
         <w:t>Состав технических и программных средств</w:t>
       </w:r>
-      <w:bookmarkEnd w:id="15"/>
+      <w:bookmarkEnd w:id="14"/>
     </w:p>
     <w:p>
       <w:pPr>
@@ -7586,14 +7412,14 @@
           <w:b/>
         </w:rPr>
       </w:pPr>
-      <w:bookmarkStart w:id="16" w:name="_Toc514013909"/>
+      <w:bookmarkStart w:id="15" w:name="_Toc514013909"/>
       <w:r>
         <w:rPr>
           <w:b/>
         </w:rPr>
         <w:t>Обоснование выбора технических и программных средств</w:t>
       </w:r>
-      <w:bookmarkEnd w:id="16"/>
+      <w:bookmarkEnd w:id="15"/>
     </w:p>
     <w:p>
       <w:pPr>
@@ -7775,7 +7601,6 @@
         </w:tabs>
       </w:pPr>
       <w:r>
-        <w:lastRenderedPageBreak/>
         <w:t>Требования к техническим и программным средствам представлены в соответствии с поддержкой используемых технологий.</w:t>
       </w:r>
     </w:p>
@@ -7788,7 +7613,7 @@
       <w:r>
         <w:br w:type="page"/>
       </w:r>
-      <w:bookmarkStart w:id="17" w:name="_Toc514013910"/>
+      <w:bookmarkStart w:id="16" w:name="_Toc514013910"/>
       <w:r>
         <w:rPr>
           <w:b/>
@@ -7796,7 +7621,7 @@
         <w:lastRenderedPageBreak/>
         <w:t>ОЖИДАЕМЫЕ ТЕХНИКО-ЭКОНОМИЧЕСКИЕ ПОКАЗАТЕЛИ</w:t>
       </w:r>
-      <w:bookmarkEnd w:id="17"/>
+      <w:bookmarkEnd w:id="16"/>
     </w:p>
     <w:p>
       <w:pPr>
@@ -7843,18 +7668,18 @@
           <w:b/>
         </w:rPr>
       </w:pPr>
-      <w:bookmarkStart w:id="18" w:name="_Toc379572140"/>
-      <w:bookmarkStart w:id="19" w:name="_Toc385162140"/>
-      <w:bookmarkStart w:id="20" w:name="_Toc514013911"/>
+      <w:bookmarkStart w:id="17" w:name="_Toc379572140"/>
+      <w:bookmarkStart w:id="18" w:name="_Toc385162140"/>
+      <w:bookmarkStart w:id="19" w:name="_Toc514013911"/>
       <w:r>
         <w:rPr>
           <w:b/>
         </w:rPr>
         <w:t>Предполагаемая потребность</w:t>
       </w:r>
+      <w:bookmarkEnd w:id="17"/>
       <w:bookmarkEnd w:id="18"/>
       <w:bookmarkEnd w:id="19"/>
-      <w:bookmarkEnd w:id="20"/>
     </w:p>
     <w:p/>
     <w:p>
@@ -7940,9 +7765,9 @@
         </w:rPr>
         <w:t xml:space="preserve"> </w:t>
       </w:r>
-      <w:bookmarkStart w:id="21" w:name="_Toc379572141"/>
-      <w:bookmarkStart w:id="22" w:name="_Toc385162141"/>
-      <w:bookmarkStart w:id="23" w:name="_Toc514013912"/>
+      <w:bookmarkStart w:id="20" w:name="_Toc379572141"/>
+      <w:bookmarkStart w:id="21" w:name="_Toc385162141"/>
+      <w:bookmarkStart w:id="22" w:name="_Toc514013912"/>
       <w:r>
         <w:rPr>
           <w:b/>
@@ -7961,9 +7786,9 @@
         </w:rPr>
         <w:t xml:space="preserve"> аналогами</w:t>
       </w:r>
+      <w:bookmarkEnd w:id="20"/>
       <w:bookmarkEnd w:id="21"/>
       <w:bookmarkEnd w:id="22"/>
-      <w:bookmarkEnd w:id="23"/>
     </w:p>
     <w:p/>
     <w:p>
@@ -8075,7 +7900,7 @@
           <w:b/>
         </w:rPr>
       </w:pPr>
-      <w:bookmarkStart w:id="24" w:name="_Toc514013913"/>
+      <w:bookmarkStart w:id="23" w:name="_Toc514013913"/>
       <w:r>
         <w:rPr>
           <w:b/>
@@ -8107,7 +7932,7 @@
         </w:rPr>
         <w:t>ЫЕ ПРИ РАЗРАБОТКЕ</w:t>
       </w:r>
-      <w:bookmarkEnd w:id="24"/>
+      <w:bookmarkEnd w:id="23"/>
     </w:p>
     <w:p/>
     <w:p>
@@ -8400,9 +8225,9 @@
           <w:szCs w:val="24"/>
         </w:rPr>
       </w:pPr>
-      <w:bookmarkStart w:id="25" w:name="_Toc379572146"/>
-      <w:bookmarkStart w:id="26" w:name="_Toc482734438"/>
-      <w:bookmarkStart w:id="27" w:name="_Toc514013914"/>
+      <w:bookmarkStart w:id="24" w:name="_Toc379572146"/>
+      <w:bookmarkStart w:id="25" w:name="_Toc482734438"/>
+      <w:bookmarkStart w:id="26" w:name="_Toc514013914"/>
       <w:r>
         <w:rPr>
           <w:rFonts w:ascii="Times New Roman" w:hAnsi="Times New Roman" w:cs="Times New Roman"/>
@@ -8413,7 +8238,7 @@
         <w:lastRenderedPageBreak/>
         <w:t>ПРИЛОЖЕНИЕ</w:t>
       </w:r>
-      <w:bookmarkEnd w:id="25"/>
+      <w:bookmarkEnd w:id="24"/>
       <w:r>
         <w:rPr>
           <w:rFonts w:ascii="Times New Roman" w:hAnsi="Times New Roman" w:cs="Times New Roman"/>
@@ -8423,8 +8248,8 @@
         </w:rPr>
         <w:t xml:space="preserve"> 1</w:t>
       </w:r>
+      <w:bookmarkEnd w:id="25"/>
       <w:bookmarkEnd w:id="26"/>
-      <w:bookmarkEnd w:id="27"/>
     </w:p>
     <w:p>
       <w:pPr>
@@ -8432,10 +8257,10 @@
           <w:rStyle w:val="af7"/>
         </w:rPr>
       </w:pPr>
-      <w:bookmarkStart w:id="28" w:name="_Toc379572147"/>
-      <w:bookmarkStart w:id="29" w:name="_Toc384481777"/>
-      <w:bookmarkStart w:id="30" w:name="_Toc385027522"/>
-      <w:bookmarkStart w:id="31" w:name="_Toc385162147"/>
+      <w:bookmarkStart w:id="27" w:name="_Toc379572147"/>
+      <w:bookmarkStart w:id="28" w:name="_Toc384481777"/>
+      <w:bookmarkStart w:id="29" w:name="_Toc385027522"/>
+      <w:bookmarkStart w:id="30" w:name="_Toc385162147"/>
     </w:p>
     <w:p>
       <w:pPr>
@@ -8444,18 +8269,18 @@
           <w:b/>
         </w:rPr>
       </w:pPr>
-      <w:bookmarkStart w:id="32" w:name="_Toc482734439"/>
+      <w:bookmarkStart w:id="31" w:name="_Toc482734439"/>
+      <w:bookmarkEnd w:id="27"/>
       <w:bookmarkEnd w:id="28"/>
       <w:bookmarkEnd w:id="29"/>
       <w:bookmarkEnd w:id="30"/>
-      <w:bookmarkEnd w:id="31"/>
       <w:r>
         <w:rPr>
           <w:b/>
         </w:rPr>
         <w:t>ТЕРМИНОЛОГИЯ</w:t>
       </w:r>
-      <w:bookmarkEnd w:id="32"/>
+      <w:bookmarkEnd w:id="31"/>
     </w:p>
     <w:tbl>
       <w:tblPr>
@@ -8975,7 +8800,7 @@
           <w:szCs w:val="24"/>
         </w:rPr>
       </w:pPr>
-      <w:bookmarkStart w:id="33" w:name="_Toc514013915"/>
+      <w:bookmarkStart w:id="32" w:name="_Toc514013915"/>
       <w:r>
         <w:rPr>
           <w:rFonts w:ascii="Times New Roman" w:hAnsi="Times New Roman" w:cs="Times New Roman"/>
@@ -8997,7 +8822,7 @@
         </w:rPr>
         <w:t>2</w:t>
       </w:r>
-      <w:bookmarkEnd w:id="33"/>
+      <w:bookmarkEnd w:id="32"/>
     </w:p>
     <w:p/>
     <w:p>
@@ -9007,14 +8832,14 @@
           <w:b/>
         </w:rPr>
       </w:pPr>
-      <w:bookmarkStart w:id="34" w:name="_Toc482710294"/>
+      <w:bookmarkStart w:id="33" w:name="_Toc482710294"/>
       <w:r>
         <w:rPr>
           <w:b/>
         </w:rPr>
         <w:t>ОПИСАНИЕ И ФУНКЦИОНАЛЬНОЕ НАЗНАЧЕНИЕ КЛАССОВ</w:t>
       </w:r>
-      <w:bookmarkEnd w:id="34"/>
+      <w:bookmarkEnd w:id="33"/>
     </w:p>
     <w:p/>
     <w:p>
@@ -11709,7 +11534,7 @@
           <w:szCs w:val="24"/>
         </w:rPr>
       </w:pPr>
-      <w:bookmarkStart w:id="35" w:name="_Toc514013916"/>
+      <w:bookmarkStart w:id="34" w:name="_Toc514013916"/>
       <w:r>
         <w:rPr>
           <w:rFonts w:ascii="Times New Roman" w:hAnsi="Times New Roman" w:cs="Times New Roman"/>
@@ -11730,7 +11555,7 @@
         </w:rPr>
         <w:t>4</w:t>
       </w:r>
-      <w:bookmarkEnd w:id="35"/>
+      <w:bookmarkEnd w:id="34"/>
     </w:p>
     <w:p>
       <w:pPr>
@@ -11739,14 +11564,14 @@
           <w:b/>
         </w:rPr>
       </w:pPr>
-      <w:bookmarkStart w:id="36" w:name="_Toc482710296"/>
+      <w:bookmarkStart w:id="35" w:name="_Toc482710296"/>
       <w:r>
         <w:rPr>
           <w:b/>
         </w:rPr>
         <w:t>ОПИСАНИЕ И ФУНКЦИОНАЛЬНОЕ НАЗНАЧЕНИЕ ПОЛЕЙ, МЕТОДОВ И СВОЙСТВ</w:t>
       </w:r>
-      <w:bookmarkEnd w:id="36"/>
+      <w:bookmarkEnd w:id="35"/>
     </w:p>
     <w:p>
       <w:pPr>
@@ -43573,8 +43398,8 @@
           <w:szCs w:val="24"/>
         </w:rPr>
       </w:pPr>
-      <w:bookmarkStart w:id="37" w:name="_Toc482772815"/>
-      <w:bookmarkStart w:id="38" w:name="_Toc514013917"/>
+      <w:bookmarkStart w:id="36" w:name="_Toc482772815"/>
+      <w:bookmarkStart w:id="37" w:name="_Toc514013917"/>
       <w:r>
         <w:rPr>
           <w:rFonts w:ascii="Times New Roman" w:hAnsi="Times New Roman" w:cs="Times New Roman"/>
@@ -43586,8 +43411,8 @@
         <w:lastRenderedPageBreak/>
         <w:t>ЛИСТ РЕГИСТРАЦИИ ИЗМЕНЕНИЙ</w:t>
       </w:r>
+      <w:bookmarkEnd w:id="36"/>
       <w:bookmarkEnd w:id="37"/>
-      <w:bookmarkEnd w:id="38"/>
     </w:p>
     <w:tbl>
       <w:tblPr>
@@ -47975,7 +47800,7 @@
             <w:b/>
             <w:noProof/>
           </w:rPr>
-          <w:t>3</w:t>
+          <w:t>12</w:t>
         </w:r>
         <w:r>
           <w:rPr>
@@ -50969,7 +50794,7 @@
 </file>
 
 <file path=customXml/itemProps1.xml><?xml version="1.0" encoding="utf-8"?>
-<ds:datastoreItem xmlns:ds="http://schemas.openxmlformats.org/officeDocument/2006/customXml" ds:itemID="{DA71AA05-ECF5-4341-B42F-E215867A34E6}">
+<ds:datastoreItem xmlns:ds="http://schemas.openxmlformats.org/officeDocument/2006/customXml" ds:itemID="{66CA1871-7299-4530-8270-FF47F232B022}">
   <ds:schemaRefs>
     <ds:schemaRef ds:uri="http://schemas.openxmlformats.org/officeDocument/2006/bibliography"/>
   </ds:schemaRefs>

</xml_diff>